<commit_message>
4-7 lab iteration 1-3
</commit_message>
<xml_diff>
--- a/Documentation/Iteration 3 (lab 3)/1_прецеденты.docx
+++ b/Documentation/Iteration 3 (lab 3)/1_прецеденты.docx
@@ -1370,6 +1370,48 @@
                 <w:lang w:val="ru-RU"/>
               </w:rPr>
               <w:lastRenderedPageBreak/>
+              <w:t>статус отчёта</w:t>
+            </w:r>
+            <w:r>
+              <w:t>;</w:t>
+            </w:r>
+          </w:p>
+          <w:p>
+            <w:pPr>
+              <w:pStyle w:val="ListParagraph"/>
+              <w:numPr>
+                <w:ilvl w:val="0"/>
+                <w:numId w:val="6"/>
+              </w:numPr>
+              <w:rPr>
+                <w:lang w:val="ru-RU"/>
+              </w:rPr>
+            </w:pPr>
+            <w:r>
+              <w:rPr>
+                <w:lang w:val="ru-RU"/>
+              </w:rPr>
+              <w:t>дата изменения статуса отчёта</w:t>
+            </w:r>
+            <w:r>
+              <w:t>;</w:t>
+            </w:r>
+          </w:p>
+          <w:p>
+            <w:pPr>
+              <w:pStyle w:val="ListParagraph"/>
+              <w:numPr>
+                <w:ilvl w:val="0"/>
+                <w:numId w:val="6"/>
+              </w:numPr>
+              <w:rPr>
+                <w:lang w:val="ru-RU"/>
+              </w:rPr>
+            </w:pPr>
+            <w:r>
+              <w:rPr>
+                <w:lang w:val="ru-RU"/>
+              </w:rPr>
               <w:t>общая сумма дохода в рублях.</w:t>
             </w:r>
           </w:p>
@@ -1772,7 +1814,49 @@
               <w:rPr>
                 <w:lang w:val="ru-RU"/>
               </w:rPr>
-              <w:t>, создавшего отчет.</w:t>
+              <w:t>, создавшего отчет</w:t>
+            </w:r>
+            <w:r>
+              <w:t>;</w:t>
+            </w:r>
+          </w:p>
+          <w:p>
+            <w:pPr>
+              <w:pStyle w:val="ListParagraph"/>
+              <w:numPr>
+                <w:ilvl w:val="0"/>
+                <w:numId w:val="12"/>
+              </w:numPr>
+              <w:rPr>
+                <w:lang w:val="ru-RU"/>
+              </w:rPr>
+            </w:pPr>
+            <w:r>
+              <w:rPr>
+                <w:lang w:val="ru-RU"/>
+              </w:rPr>
+              <w:t>статус отчёта</w:t>
+            </w:r>
+            <w:r>
+              <w:t>;</w:t>
+            </w:r>
+          </w:p>
+          <w:p>
+            <w:pPr>
+              <w:pStyle w:val="ListParagraph"/>
+              <w:numPr>
+                <w:ilvl w:val="0"/>
+                <w:numId w:val="12"/>
+              </w:numPr>
+              <w:rPr>
+                <w:lang w:val="ru-RU"/>
+              </w:rPr>
+            </w:pPr>
+            <w:r>
+              <w:rPr>
+                <w:lang w:val="ru-RU"/>
+              </w:rPr>
+              <w:t>дата изменения статуса отчёта.</w:t>
             </w:r>
           </w:p>
         </w:tc>
@@ -1835,6 +1919,7 @@
               <w:rPr>
                 <w:lang w:val="ru-RU"/>
               </w:rPr>
+              <w:lastRenderedPageBreak/>
               <w:t>Оператор меняет временной период отчёта</w:t>
             </w:r>
           </w:p>
@@ -1895,14 +1980,7 @@
               <w:rPr>
                 <w:lang w:val="ru-RU"/>
               </w:rPr>
-              <w:t xml:space="preserve">Система меняет статус отчета на «согласование у </w:t>
-            </w:r>
-            <w:r>
-              <w:rPr>
-                <w:lang w:val="ru-RU"/>
-              </w:rPr>
-              <w:lastRenderedPageBreak/>
-              <w:t>исполнителя Муниципального контракта»</w:t>
+              <w:t>Система меняет статус отчета на «согласование у исполнителя Муниципального контракта»</w:t>
             </w:r>
           </w:p>
         </w:tc>

</xml_diff>